<commit_message>
Sixth commit - backend added
</commit_message>
<xml_diff>
--- a/Documentation.docx
+++ b/Documentation.docx
@@ -83,6 +83,9 @@
       <w:r>
         <w:t xml:space="preserve"> is used to develop the application itself and Node with Express to develop API that will serve the application needs. </w:t>
       </w:r>
+      <w:r>
+        <w:t>Application was developed in Visual Studio Code.</w:t>
+      </w:r>
     </w:p>
     <w:p>
       <w:pPr>
@@ -90,6 +93,741 @@
       </w:pPr>
       <w:r>
         <w:t>2. Solution</w:t>
+      </w:r>
+    </w:p>
+    <w:p>
+      <w:pPr>
+        <w:pStyle w:val="Heading2"/>
+      </w:pPr>
+      <w:r>
+        <w:t xml:space="preserve">2.1. Classes </w:t>
+      </w:r>
+    </w:p>
+    <w:p>
+      <w:pPr>
+        <w:jc w:val="both"/>
+      </w:pPr>
+      <w:r>
+        <w:t xml:space="preserve">Classes are written in </w:t>
+      </w:r>
+      <w:proofErr w:type="spellStart"/>
+      <w:r>
+        <w:t>TypeScript</w:t>
+      </w:r>
+      <w:proofErr w:type="spellEnd"/>
+      <w:r>
+        <w:t xml:space="preserve">. </w:t>
+      </w:r>
+      <w:r>
+        <w:t xml:space="preserve">There are two classes used for this solution: video class and </w:t>
+      </w:r>
+      <w:proofErr w:type="spellStart"/>
+      <w:r>
+        <w:t>VideoDetailed</w:t>
+      </w:r>
+      <w:proofErr w:type="spellEnd"/>
+      <w:r>
+        <w:t xml:space="preserve"> class. This approach is used because it is easier to have all videos saved at one JSON (JSON in this example) and get additional information for selected video trough new JSON. Like this it is possible to distinguish information that is needed for different views (although in this example both information will be used in presented views). Video class is going to present basic information about the videos such as id of the video, description and name of the video and thumbnail or image that is going to be set next to the information (Figure 1). </w:t>
+      </w:r>
+    </w:p>
+    <w:p>
+      <w:pPr>
+        <w:jc w:val="center"/>
+      </w:pPr>
+      <w:r>
+        <w:rPr>
+          <w:noProof/>
+          <w:lang w:eastAsia="en-GB"/>
+        </w:rPr>
+        <w:drawing>
+          <wp:inline distT="0" distB="0" distL="0" distR="0">
+            <wp:extent cx="2002390" cy="1189892"/>
+            <wp:effectExtent l="19050" t="0" r="0" b="0"/>
+            <wp:docPr id="1" name="Picture 1"/>
+            <wp:cNvGraphicFramePr>
+              <a:graphicFrameLocks xmlns:a="http://schemas.openxmlformats.org/drawingml/2006/main" noChangeAspect="1"/>
+            </wp:cNvGraphicFramePr>
+            <a:graphic xmlns:a="http://schemas.openxmlformats.org/drawingml/2006/main">
+              <a:graphicData uri="http://schemas.openxmlformats.org/drawingml/2006/picture">
+                <pic:pic xmlns:pic="http://schemas.openxmlformats.org/drawingml/2006/picture">
+                  <pic:nvPicPr>
+                    <pic:cNvPr id="0" name="Picture 1"/>
+                    <pic:cNvPicPr>
+                      <a:picLocks noChangeAspect="1" noChangeArrowheads="1"/>
+                    </pic:cNvPicPr>
+                  </pic:nvPicPr>
+                  <pic:blipFill>
+                    <a:blip r:embed="rId4" cstate="print"/>
+                    <a:srcRect/>
+                    <a:stretch>
+                      <a:fillRect/>
+                    </a:stretch>
+                  </pic:blipFill>
+                  <pic:spPr bwMode="auto">
+                    <a:xfrm>
+                      <a:off x="0" y="0"/>
+                      <a:ext cx="2003427" cy="1190508"/>
+                    </a:xfrm>
+                    <a:prstGeom prst="rect">
+                      <a:avLst/>
+                    </a:prstGeom>
+                    <a:noFill/>
+                    <a:ln w="9525">
+                      <a:noFill/>
+                      <a:miter lim="800000"/>
+                      <a:headEnd/>
+                      <a:tailEnd/>
+                    </a:ln>
+                  </pic:spPr>
+                </pic:pic>
+              </a:graphicData>
+            </a:graphic>
+          </wp:inline>
+        </w:drawing>
+      </w:r>
+    </w:p>
+    <w:p>
+      <w:pPr>
+        <w:jc w:val="center"/>
+      </w:pPr>
+      <w:r>
+        <w:t>Figure 1 - Video class properties</w:t>
+      </w:r>
+    </w:p>
+    <w:p>
+      <w:pPr>
+        <w:jc w:val="both"/>
+      </w:pPr>
+      <w:proofErr w:type="spellStart"/>
+      <w:r>
+        <w:t>VideoDetailed</w:t>
+      </w:r>
+      <w:proofErr w:type="spellEnd"/>
+      <w:r>
+        <w:t xml:space="preserve"> class on the other hand saves different information about the video such as size, author, date and link to video (Figure 2). In this example for each entry in videos JSON, application needs JSON that shares the name of the id property of video class to be able to fetch additional information about the video. If the file does not exist server will return 404. </w:t>
+      </w:r>
+    </w:p>
+    <w:p>
+      <w:pPr>
+        <w:jc w:val="center"/>
+      </w:pPr>
+      <w:r>
+        <w:rPr>
+          <w:noProof/>
+          <w:lang w:eastAsia="en-GB"/>
+        </w:rPr>
+        <w:drawing>
+          <wp:inline distT="0" distB="0" distL="0" distR="0">
+            <wp:extent cx="2312977" cy="1125415"/>
+            <wp:effectExtent l="19050" t="0" r="0" b="0"/>
+            <wp:docPr id="4" name="Picture 4"/>
+            <wp:cNvGraphicFramePr>
+              <a:graphicFrameLocks xmlns:a="http://schemas.openxmlformats.org/drawingml/2006/main" noChangeAspect="1"/>
+            </wp:cNvGraphicFramePr>
+            <a:graphic xmlns:a="http://schemas.openxmlformats.org/drawingml/2006/main">
+              <a:graphicData uri="http://schemas.openxmlformats.org/drawingml/2006/picture">
+                <pic:pic xmlns:pic="http://schemas.openxmlformats.org/drawingml/2006/picture">
+                  <pic:nvPicPr>
+                    <pic:cNvPr id="0" name="Picture 4"/>
+                    <pic:cNvPicPr>
+                      <a:picLocks noChangeAspect="1" noChangeArrowheads="1"/>
+                    </pic:cNvPicPr>
+                  </pic:nvPicPr>
+                  <pic:blipFill>
+                    <a:blip r:embed="rId5" cstate="print"/>
+                    <a:srcRect/>
+                    <a:stretch>
+                      <a:fillRect/>
+                    </a:stretch>
+                  </pic:blipFill>
+                  <pic:spPr bwMode="auto">
+                    <a:xfrm>
+                      <a:off x="0" y="0"/>
+                      <a:ext cx="2314788" cy="1126296"/>
+                    </a:xfrm>
+                    <a:prstGeom prst="rect">
+                      <a:avLst/>
+                    </a:prstGeom>
+                    <a:noFill/>
+                    <a:ln w="9525">
+                      <a:noFill/>
+                      <a:miter lim="800000"/>
+                      <a:headEnd/>
+                      <a:tailEnd/>
+                    </a:ln>
+                  </pic:spPr>
+                </pic:pic>
+              </a:graphicData>
+            </a:graphic>
+          </wp:inline>
+        </w:drawing>
+      </w:r>
+    </w:p>
+    <w:p>
+      <w:pPr>
+        <w:jc w:val="center"/>
+      </w:pPr>
+      <w:r>
+        <w:t xml:space="preserve">Figure 2 - </w:t>
+      </w:r>
+      <w:proofErr w:type="spellStart"/>
+      <w:r>
+        <w:t>VideoDetailed</w:t>
+      </w:r>
+      <w:proofErr w:type="spellEnd"/>
+      <w:r>
+        <w:t xml:space="preserve"> class properties </w:t>
+      </w:r>
+    </w:p>
+    <w:p>
+      <w:pPr>
+        <w:pStyle w:val="Heading2"/>
+      </w:pPr>
+      <w:r>
+        <w:lastRenderedPageBreak/>
+        <w:t xml:space="preserve">2.2. Angular Components </w:t>
+      </w:r>
+    </w:p>
+    <w:p>
+      <w:pPr>
+        <w:jc w:val="both"/>
+      </w:pPr>
+      <w:r>
+        <w:t xml:space="preserve">As mentioned earlier Angular 2 is used to develop this project. There are two main components apart from </w:t>
+      </w:r>
+      <w:proofErr w:type="spellStart"/>
+      <w:r>
+        <w:t>app.component</w:t>
+      </w:r>
+      <w:proofErr w:type="spellEnd"/>
+      <w:r>
+        <w:t xml:space="preserve"> (Figure 3)</w:t>
+      </w:r>
+      <w:r>
+        <w:t xml:space="preserve">. </w:t>
+      </w:r>
+      <w:r>
+        <w:t xml:space="preserve">Components are great way to make code reusable. </w:t>
+      </w:r>
+    </w:p>
+    <w:p>
+      <w:pPr>
+        <w:jc w:val="center"/>
+      </w:pPr>
+      <w:r>
+        <w:rPr>
+          <w:noProof/>
+          <w:lang w:eastAsia="en-GB"/>
+        </w:rPr>
+        <w:drawing>
+          <wp:inline distT="0" distB="0" distL="0" distR="0">
+            <wp:extent cx="1674935" cy="1573627"/>
+            <wp:effectExtent l="19050" t="0" r="1465" b="0"/>
+            <wp:docPr id="7" name="Picture 7"/>
+            <wp:cNvGraphicFramePr>
+              <a:graphicFrameLocks xmlns:a="http://schemas.openxmlformats.org/drawingml/2006/main" noChangeAspect="1"/>
+            </wp:cNvGraphicFramePr>
+            <a:graphic xmlns:a="http://schemas.openxmlformats.org/drawingml/2006/main">
+              <a:graphicData uri="http://schemas.openxmlformats.org/drawingml/2006/picture">
+                <pic:pic xmlns:pic="http://schemas.openxmlformats.org/drawingml/2006/picture">
+                  <pic:nvPicPr>
+                    <pic:cNvPr id="0" name="Picture 7"/>
+                    <pic:cNvPicPr>
+                      <a:picLocks noChangeAspect="1" noChangeArrowheads="1"/>
+                    </pic:cNvPicPr>
+                  </pic:nvPicPr>
+                  <pic:blipFill>
+                    <a:blip r:embed="rId6" cstate="print"/>
+                    <a:srcRect/>
+                    <a:stretch>
+                      <a:fillRect/>
+                    </a:stretch>
+                  </pic:blipFill>
+                  <pic:spPr bwMode="auto">
+                    <a:xfrm>
+                      <a:off x="0" y="0"/>
+                      <a:ext cx="1675886" cy="1574521"/>
+                    </a:xfrm>
+                    <a:prstGeom prst="rect">
+                      <a:avLst/>
+                    </a:prstGeom>
+                    <a:noFill/>
+                    <a:ln w="9525">
+                      <a:noFill/>
+                      <a:miter lim="800000"/>
+                      <a:headEnd/>
+                      <a:tailEnd/>
+                    </a:ln>
+                  </pic:spPr>
+                </pic:pic>
+              </a:graphicData>
+            </a:graphic>
+          </wp:inline>
+        </w:drawing>
+      </w:r>
+    </w:p>
+    <w:p>
+      <w:pPr>
+        <w:jc w:val="center"/>
+      </w:pPr>
+      <w:r>
+        <w:t xml:space="preserve">Figure 3 - List of projects components </w:t>
+      </w:r>
+    </w:p>
+    <w:p>
+      <w:pPr>
+        <w:jc w:val="both"/>
+      </w:pPr>
+      <w:r>
+        <w:t xml:space="preserve">First component is video-detail component. Video-detail component is used to show all the videos saved in JSON containing basic video information. This component upon initialisation fetches all the videos and places them on the site. When site is being initialised </w:t>
+      </w:r>
+      <w:proofErr w:type="spellStart"/>
+      <w:r>
+        <w:rPr>
+          <w:i/>
+        </w:rPr>
+        <w:t>ngOnInit</w:t>
+      </w:r>
+      <w:proofErr w:type="spellEnd"/>
+      <w:r>
+        <w:rPr>
+          <w:i/>
+        </w:rPr>
+        <w:t>()</w:t>
+      </w:r>
+      <w:r>
+        <w:t xml:space="preserve"> method is called what triggers </w:t>
+      </w:r>
+      <w:proofErr w:type="spellStart"/>
+      <w:r>
+        <w:rPr>
+          <w:i/>
+        </w:rPr>
+        <w:t>getVideos</w:t>
+      </w:r>
+      <w:proofErr w:type="spellEnd"/>
+      <w:r>
+        <w:rPr>
+          <w:i/>
+        </w:rPr>
+        <w:t xml:space="preserve">() </w:t>
+      </w:r>
+      <w:r>
+        <w:t xml:space="preserve">method to be called and load information from JSON to scope. </w:t>
+      </w:r>
+      <w:r>
+        <w:t xml:space="preserve">Videos are fetched trough service that will be explained later. </w:t>
+      </w:r>
+      <w:r>
+        <w:t xml:space="preserve">There are three more methods used: </w:t>
+      </w:r>
+      <w:proofErr w:type="spellStart"/>
+      <w:r>
+        <w:rPr>
+          <w:i/>
+        </w:rPr>
+        <w:t>onSelect</w:t>
+      </w:r>
+      <w:proofErr w:type="spellEnd"/>
+      <w:r>
+        <w:rPr>
+          <w:i/>
+        </w:rPr>
+        <w:t xml:space="preserve">(video) </w:t>
+      </w:r>
+      <w:r>
+        <w:t xml:space="preserve">which highlights selected video, </w:t>
+      </w:r>
+      <w:proofErr w:type="spellStart"/>
+      <w:r>
+        <w:rPr>
+          <w:i/>
+        </w:rPr>
+        <w:t>goToDetail</w:t>
+      </w:r>
+      <w:proofErr w:type="spellEnd"/>
+      <w:r>
+        <w:rPr>
+          <w:i/>
+        </w:rPr>
+        <w:t xml:space="preserve">() </w:t>
+      </w:r>
+      <w:r>
+        <w:t xml:space="preserve">that will navigate to other view where video can be played and </w:t>
+      </w:r>
+      <w:proofErr w:type="spellStart"/>
+      <w:r>
+        <w:rPr>
+          <w:i/>
+        </w:rPr>
+        <w:t>generatePopUp</w:t>
+      </w:r>
+      <w:proofErr w:type="spellEnd"/>
+      <w:r>
+        <w:rPr>
+          <w:i/>
+        </w:rPr>
+        <w:t xml:space="preserve">(video) </w:t>
+      </w:r>
+      <w:r>
+        <w:t>which will fetch additional information from the selected video and present it in a pop up box above the additional information tab</w:t>
+      </w:r>
+      <w:r>
+        <w:t xml:space="preserve"> this method also grabs information trough service</w:t>
+      </w:r>
+      <w:r>
+        <w:t xml:space="preserve">. </w:t>
+      </w:r>
+      <w:r>
+        <w:t>*</w:t>
+      </w:r>
+      <w:proofErr w:type="spellStart"/>
+      <w:r>
+        <w:t>ngFor</w:t>
+      </w:r>
+      <w:proofErr w:type="spellEnd"/>
+      <w:r>
+        <w:t xml:space="preserve"> directive is used to fill list with videos and *</w:t>
+      </w:r>
+      <w:proofErr w:type="spellStart"/>
+      <w:r>
+        <w:t>ngIf</w:t>
+      </w:r>
+      <w:proofErr w:type="spellEnd"/>
+      <w:r>
+        <w:t xml:space="preserve"> directive is used to check if the object is ready. Rest of HTML and CSS for this example is basic and it will not be explained. </w:t>
+      </w:r>
+    </w:p>
+    <w:p>
+      <w:pPr>
+        <w:jc w:val="both"/>
+      </w:pPr>
+      <w:r>
+        <w:t xml:space="preserve">Second component is video-play. This component is called when </w:t>
+      </w:r>
+      <w:r>
+        <w:t>user</w:t>
+      </w:r>
+      <w:r>
+        <w:t xml:space="preserve"> navigate</w:t>
+      </w:r>
+      <w:r>
+        <w:t>s</w:t>
+      </w:r>
+      <w:r>
+        <w:t xml:space="preserve"> from videos to </w:t>
+      </w:r>
+      <w:r>
+        <w:t>desired video (</w:t>
+      </w:r>
+      <w:proofErr w:type="spellStart"/>
+      <w:r>
+        <w:rPr>
+          <w:i/>
+        </w:rPr>
+        <w:t>goToDetail</w:t>
+      </w:r>
+      <w:proofErr w:type="spellEnd"/>
+      <w:r>
+        <w:rPr>
+          <w:i/>
+        </w:rPr>
+        <w:t>()</w:t>
+      </w:r>
+      <w:r>
+        <w:t xml:space="preserve"> navigates trough selected id). Here upon initialisation </w:t>
+      </w:r>
+      <w:proofErr w:type="spellStart"/>
+      <w:r>
+        <w:rPr>
+          <w:i/>
+        </w:rPr>
+        <w:t>ngOnInit</w:t>
+      </w:r>
+      <w:proofErr w:type="spellEnd"/>
+      <w:r>
+        <w:rPr>
+          <w:i/>
+        </w:rPr>
+        <w:t>()</w:t>
+      </w:r>
+      <w:r>
+        <w:t xml:space="preserve"> method is called which grabs information about the video and once again this information is grabbed trough service. In HTML additional information about the video is presented. Video is played trough HTML5 video tag. Framework video.js is added to project and it is used for a player but somehow it is not giving desired result. </w:t>
+      </w:r>
+      <w:r>
+        <w:t xml:space="preserve">As well three buttons are added to help navigate between videos: one button that returns user to videos page, one button for next and one for previous video. </w:t>
+      </w:r>
+      <w:r>
+        <w:t>*</w:t>
+      </w:r>
+      <w:proofErr w:type="spellStart"/>
+      <w:r>
+        <w:t>ngIf</w:t>
+      </w:r>
+      <w:proofErr w:type="spellEnd"/>
+      <w:r>
+        <w:t xml:space="preserve"> directive is used once again to check if object is ready. </w:t>
+      </w:r>
+    </w:p>
+    <w:p>
+      <w:pPr>
+        <w:jc w:val="both"/>
+      </w:pPr>
+      <w:r>
+        <w:t xml:space="preserve">Service is used to easily manage data calls - like this we don't have to rewrite the code over and over. </w:t>
+      </w:r>
+      <w:r>
+        <w:t xml:space="preserve">Video service is used to get and parse JSON from our server. </w:t>
+      </w:r>
+      <w:r>
+        <w:t xml:space="preserve">There are two main methods </w:t>
+      </w:r>
+      <w:proofErr w:type="spellStart"/>
+      <w:r>
+        <w:rPr>
+          <w:i/>
+        </w:rPr>
+        <w:t>getVideos</w:t>
+      </w:r>
+      <w:proofErr w:type="spellEnd"/>
+      <w:r>
+        <w:rPr>
+          <w:i/>
+        </w:rPr>
+        <w:t xml:space="preserve">() </w:t>
+      </w:r>
+      <w:r>
+        <w:t xml:space="preserve"> that fetch JSON with all videos and </w:t>
+      </w:r>
+      <w:proofErr w:type="spellStart"/>
+      <w:r>
+        <w:rPr>
+          <w:i/>
+        </w:rPr>
+        <w:t>getVideo</w:t>
+      </w:r>
+      <w:proofErr w:type="spellEnd"/>
+      <w:r>
+        <w:rPr>
+          <w:i/>
+        </w:rPr>
+        <w:t xml:space="preserve">(id) </w:t>
+      </w:r>
+      <w:r>
+        <w:t xml:space="preserve">that fetch JSON with additional information about the video. Third method </w:t>
+      </w:r>
+      <w:proofErr w:type="spellStart"/>
+      <w:r>
+        <w:rPr>
+          <w:i/>
+        </w:rPr>
+        <w:t>getVideoOriginal</w:t>
+      </w:r>
+      <w:proofErr w:type="spellEnd"/>
+      <w:r>
+        <w:rPr>
+          <w:i/>
+        </w:rPr>
+        <w:t xml:space="preserve">(id) </w:t>
+      </w:r>
+      <w:r>
+        <w:t xml:space="preserve">should return basic information about the video in play video view. </w:t>
+      </w:r>
+    </w:p>
+    <w:p>
+      <w:pPr>
+        <w:jc w:val="both"/>
+      </w:pPr>
+      <w:r>
+        <w:t xml:space="preserve">In </w:t>
+      </w:r>
+      <w:proofErr w:type="spellStart"/>
+      <w:r>
+        <w:t>app.component</w:t>
+      </w:r>
+      <w:proofErr w:type="spellEnd"/>
+      <w:r>
+        <w:t xml:space="preserve"> </w:t>
+      </w:r>
+      <w:r>
+        <w:t xml:space="preserve">selector router-outlet is used. Trough this selector in </w:t>
+      </w:r>
+      <w:proofErr w:type="spellStart"/>
+      <w:r>
+        <w:t>app.module</w:t>
+      </w:r>
+      <w:proofErr w:type="spellEnd"/>
+      <w:r>
+        <w:t xml:space="preserve"> and </w:t>
+      </w:r>
+      <w:proofErr w:type="spellStart"/>
+      <w:r>
+        <w:t>ngModule</w:t>
+      </w:r>
+      <w:proofErr w:type="spellEnd"/>
+      <w:r>
+        <w:t xml:space="preserve"> we can assign our selectors that we have created in our components (my-video-detail and play-video)</w:t>
+      </w:r>
+      <w:r>
+        <w:t xml:space="preserve"> to different paths. Basically path will define component or selector that will be served. </w:t>
+      </w:r>
+    </w:p>
+    <w:p>
+      <w:pPr>
+        <w:pStyle w:val="Heading2"/>
+      </w:pPr>
+      <w:r>
+        <w:lastRenderedPageBreak/>
+        <w:t xml:space="preserve">2.3. Backend </w:t>
+      </w:r>
+      <w:r>
+        <w:t xml:space="preserve"> </w:t>
+      </w:r>
+    </w:p>
+    <w:p>
+      <w:pPr>
+        <w:jc w:val="both"/>
+      </w:pPr>
+      <w:r>
+        <w:t>To setup backend we have to install Node.js first on our machine. Framework express.js for node is used. Our sever is simple (Figure 4).  Media folder have all JSON and static files images and videos.</w:t>
+      </w:r>
+    </w:p>
+    <w:p>
+      <w:pPr>
+        <w:jc w:val="center"/>
+      </w:pPr>
+      <w:r>
+        <w:rPr>
+          <w:noProof/>
+          <w:lang w:eastAsia="en-GB"/>
+        </w:rPr>
+        <w:drawing>
+          <wp:inline distT="0" distB="0" distL="0" distR="0">
+            <wp:extent cx="1199098" cy="838200"/>
+            <wp:effectExtent l="19050" t="0" r="1052" b="0"/>
+            <wp:docPr id="10" name="Picture 10"/>
+            <wp:cNvGraphicFramePr>
+              <a:graphicFrameLocks xmlns:a="http://schemas.openxmlformats.org/drawingml/2006/main" noChangeAspect="1"/>
+            </wp:cNvGraphicFramePr>
+            <a:graphic xmlns:a="http://schemas.openxmlformats.org/drawingml/2006/main">
+              <a:graphicData uri="http://schemas.openxmlformats.org/drawingml/2006/picture">
+                <pic:pic xmlns:pic="http://schemas.openxmlformats.org/drawingml/2006/picture">
+                  <pic:nvPicPr>
+                    <pic:cNvPr id="0" name="Picture 10"/>
+                    <pic:cNvPicPr>
+                      <a:picLocks noChangeAspect="1" noChangeArrowheads="1"/>
+                    </pic:cNvPicPr>
+                  </pic:nvPicPr>
+                  <pic:blipFill>
+                    <a:blip r:embed="rId7" cstate="print"/>
+                    <a:srcRect/>
+                    <a:stretch>
+                      <a:fillRect/>
+                    </a:stretch>
+                  </pic:blipFill>
+                  <pic:spPr bwMode="auto">
+                    <a:xfrm>
+                      <a:off x="0" y="0"/>
+                      <a:ext cx="1199345" cy="838373"/>
+                    </a:xfrm>
+                    <a:prstGeom prst="rect">
+                      <a:avLst/>
+                    </a:prstGeom>
+                    <a:noFill/>
+                    <a:ln w="9525">
+                      <a:noFill/>
+                      <a:miter lim="800000"/>
+                      <a:headEnd/>
+                      <a:tailEnd/>
+                    </a:ln>
+                  </pic:spPr>
+                </pic:pic>
+              </a:graphicData>
+            </a:graphic>
+          </wp:inline>
+        </w:drawing>
+      </w:r>
+    </w:p>
+    <w:p>
+      <w:pPr>
+        <w:jc w:val="center"/>
+      </w:pPr>
+      <w:r>
+        <w:t>Figure 4 - Backend folder structure</w:t>
+      </w:r>
+    </w:p>
+    <w:p>
+      <w:pPr>
+        <w:jc w:val="both"/>
+      </w:pPr>
+      <w:r>
+        <w:t xml:space="preserve">Our server file is setup as follows: express is included, file reading is included, cross origin is enabled and media is set as static folder. To be able to read JSON files with data for our application we need read their content to be able to serve them (JSON files are not served as static). To be able to get resources from different domains Cross-Origin HTTP request has to be enabled. Since backend works on port 8081 and application on port 3000. All videos and images are served statically. </w:t>
+      </w:r>
+    </w:p>
+    <w:p>
+      <w:pPr>
+        <w:jc w:val="both"/>
+      </w:pPr>
+      <w:r>
+        <w:t>To get our JSON two different gets are in server file. When user sends request to "</w:t>
+      </w:r>
+      <w:proofErr w:type="spellStart"/>
+      <w:r>
+        <w:rPr>
+          <w:i/>
+        </w:rPr>
+        <w:t>get_videos</w:t>
+      </w:r>
+      <w:proofErr w:type="spellEnd"/>
+      <w:r>
+        <w:t>" JSON with all videos will be in response. But when user sends request to "</w:t>
+      </w:r>
+      <w:r>
+        <w:rPr>
+          <w:i/>
+        </w:rPr>
+        <w:t>video</w:t>
+      </w:r>
+      <w:r>
+        <w:rPr>
+          <w:i/>
+        </w:rPr>
+        <w:t>/:</w:t>
+      </w:r>
+      <w:proofErr w:type="spellStart"/>
+      <w:r>
+        <w:rPr>
+          <w:i/>
+        </w:rPr>
+        <w:t>uid</w:t>
+      </w:r>
+      <w:proofErr w:type="spellEnd"/>
+      <w:r>
+        <w:t>"  depending on id that was sent in :</w:t>
+      </w:r>
+      <w:proofErr w:type="spellStart"/>
+      <w:r>
+        <w:t>uid</w:t>
+      </w:r>
+      <w:proofErr w:type="spellEnd"/>
+      <w:r>
+        <w:t xml:space="preserve"> JSON with additional details about video will be in response.</w:t>
+      </w:r>
+    </w:p>
+    <w:p>
+      <w:pPr>
+        <w:pStyle w:val="Heading1"/>
+      </w:pPr>
+      <w:r>
+        <w:t xml:space="preserve">3. Application </w:t>
+      </w:r>
+    </w:p>
+    <w:p>
+      <w:pPr>
+        <w:pStyle w:val="Heading2"/>
+      </w:pPr>
+      <w:r>
+        <w:t xml:space="preserve">3.1. Navigating and views </w:t>
       </w:r>
     </w:p>
     <w:p/>
@@ -287,6 +1025,30 @@
       <w:szCs w:val="28"/>
     </w:rPr>
   </w:style>
+  <w:style w:type="paragraph" w:styleId="Heading2">
+    <w:name w:val="heading 2"/>
+    <w:basedOn w:val="Normal"/>
+    <w:next w:val="Normal"/>
+    <w:link w:val="Heading2Char"/>
+    <w:uiPriority w:val="9"/>
+    <w:unhideWhenUsed/>
+    <w:qFormat/>
+    <w:rsid w:val="002F6209"/>
+    <w:pPr>
+      <w:keepNext/>
+      <w:keepLines/>
+      <w:spacing w:before="200" w:after="0"/>
+      <w:outlineLvl w:val="1"/>
+    </w:pPr>
+    <w:rPr>
+      <w:rFonts w:asciiTheme="majorHAnsi" w:eastAsiaTheme="majorEastAsia" w:hAnsiTheme="majorHAnsi" w:cstheme="majorBidi"/>
+      <w:b/>
+      <w:bCs/>
+      <w:color w:val="4F81BD" w:themeColor="accent1"/>
+      <w:sz w:val="26"/>
+      <w:szCs w:val="26"/>
+    </w:rPr>
+  </w:style>
   <w:style w:type="character" w:default="1" w:styleId="DefaultParagraphFont">
     <w:name w:val="Default Paragraph Font"/>
     <w:uiPriority w:val="1"/>
@@ -328,6 +1090,51 @@
       <w:color w:val="365F91" w:themeColor="accent1" w:themeShade="BF"/>
       <w:sz w:val="28"/>
       <w:szCs w:val="28"/>
+    </w:rPr>
+  </w:style>
+  <w:style w:type="paragraph" w:styleId="BalloonText">
+    <w:name w:val="Balloon Text"/>
+    <w:basedOn w:val="Normal"/>
+    <w:link w:val="BalloonTextChar"/>
+    <w:uiPriority w:val="99"/>
+    <w:semiHidden/>
+    <w:unhideWhenUsed/>
+    <w:rsid w:val="002F6209"/>
+    <w:pPr>
+      <w:spacing w:after="0" w:line="240" w:lineRule="auto"/>
+    </w:pPr>
+    <w:rPr>
+      <w:rFonts w:ascii="Tahoma" w:hAnsi="Tahoma" w:cs="Tahoma"/>
+      <w:sz w:val="16"/>
+      <w:szCs w:val="16"/>
+    </w:rPr>
+  </w:style>
+  <w:style w:type="character" w:customStyle="1" w:styleId="BalloonTextChar">
+    <w:name w:val="Balloon Text Char"/>
+    <w:basedOn w:val="DefaultParagraphFont"/>
+    <w:link w:val="BalloonText"/>
+    <w:uiPriority w:val="99"/>
+    <w:semiHidden/>
+    <w:rsid w:val="002F6209"/>
+    <w:rPr>
+      <w:rFonts w:ascii="Tahoma" w:hAnsi="Tahoma" w:cs="Tahoma"/>
+      <w:sz w:val="16"/>
+      <w:szCs w:val="16"/>
+    </w:rPr>
+  </w:style>
+  <w:style w:type="character" w:customStyle="1" w:styleId="Heading2Char">
+    <w:name w:val="Heading 2 Char"/>
+    <w:basedOn w:val="DefaultParagraphFont"/>
+    <w:link w:val="Heading2"/>
+    <w:uiPriority w:val="9"/>
+    <w:rsid w:val="002F6209"/>
+    <w:rPr>
+      <w:rFonts w:asciiTheme="majorHAnsi" w:eastAsiaTheme="majorEastAsia" w:hAnsiTheme="majorHAnsi" w:cstheme="majorBidi"/>
+      <w:b/>
+      <w:bCs/>
+      <w:color w:val="4F81BD" w:themeColor="accent1"/>
+      <w:sz w:val="26"/>
+      <w:szCs w:val="26"/>
     </w:rPr>
   </w:style>
 </w:styles>

</xml_diff>

<commit_message>
Minor changes - media folder removed from app
</commit_message>
<xml_diff>
--- a/Documentation.docx
+++ b/Documentation.docx
@@ -93,6 +93,23 @@
       </w:pPr>
       <w:r>
         <w:t>2. Solution</w:t>
+      </w:r>
+    </w:p>
+    <w:p>
+      <w:pPr>
+        <w:jc w:val="both"/>
+      </w:pPr>
+      <w:r>
+        <w:t>Project is setup with angular-seed project that is found "</w:t>
+      </w:r>
+      <w:r>
+        <w:rPr>
+          <w:i/>
+        </w:rPr>
+        <w:t>https://github.com/angular/quickstart.git</w:t>
+      </w:r>
+      <w:r>
+        <w:t xml:space="preserve">". This is a starting point for developing our application. </w:t>
       </w:r>
     </w:p>
     <w:p>
@@ -811,7 +828,133 @@
       </w:r>
       <w:proofErr w:type="spellEnd"/>
       <w:r>
-        <w:t xml:space="preserve"> JSON with additional details about video will be in response.</w:t>
+        <w:t xml:space="preserve"> JSON with additional details about video will be in response</w:t>
+      </w:r>
+      <w:r>
+        <w:t xml:space="preserve"> (Figure 5)</w:t>
+      </w:r>
+      <w:r>
+        <w:t>.</w:t>
+      </w:r>
+    </w:p>
+    <w:p>
+      <w:pPr>
+        <w:jc w:val="center"/>
+      </w:pPr>
+      <w:r>
+        <w:rPr>
+          <w:noProof/>
+          <w:lang w:eastAsia="en-GB"/>
+        </w:rPr>
+        <w:drawing>
+          <wp:inline distT="0" distB="0" distL="0" distR="0">
+            <wp:extent cx="3187212" cy="994739"/>
+            <wp:effectExtent l="19050" t="0" r="0" b="0"/>
+            <wp:docPr id="16" name="Picture 16"/>
+            <wp:cNvGraphicFramePr>
+              <a:graphicFrameLocks xmlns:a="http://schemas.openxmlformats.org/drawingml/2006/main" noChangeAspect="1"/>
+            </wp:cNvGraphicFramePr>
+            <a:graphic xmlns:a="http://schemas.openxmlformats.org/drawingml/2006/main">
+              <a:graphicData uri="http://schemas.openxmlformats.org/drawingml/2006/picture">
+                <pic:pic xmlns:pic="http://schemas.openxmlformats.org/drawingml/2006/picture">
+                  <pic:nvPicPr>
+                    <pic:cNvPr id="0" name="Picture 16"/>
+                    <pic:cNvPicPr>
+                      <a:picLocks noChangeAspect="1" noChangeArrowheads="1"/>
+                    </pic:cNvPicPr>
+                  </pic:nvPicPr>
+                  <pic:blipFill>
+                    <a:blip r:embed="rId8" cstate="print"/>
+                    <a:srcRect/>
+                    <a:stretch>
+                      <a:fillRect/>
+                    </a:stretch>
+                  </pic:blipFill>
+                  <pic:spPr bwMode="auto">
+                    <a:xfrm>
+                      <a:off x="0" y="0"/>
+                      <a:ext cx="3189089" cy="995325"/>
+                    </a:xfrm>
+                    <a:prstGeom prst="rect">
+                      <a:avLst/>
+                    </a:prstGeom>
+                    <a:noFill/>
+                    <a:ln w="9525">
+                      <a:noFill/>
+                      <a:miter lim="800000"/>
+                      <a:headEnd/>
+                      <a:tailEnd/>
+                    </a:ln>
+                  </pic:spPr>
+                </pic:pic>
+              </a:graphicData>
+            </a:graphic>
+          </wp:inline>
+        </w:drawing>
+      </w:r>
+    </w:p>
+    <w:p>
+      <w:pPr>
+        <w:jc w:val="both"/>
+      </w:pPr>
+      <w:r>
+        <w:rPr>
+          <w:noProof/>
+          <w:lang w:eastAsia="en-GB"/>
+        </w:rPr>
+        <w:drawing>
+          <wp:inline distT="0" distB="0" distL="0" distR="0">
+            <wp:extent cx="5731510" cy="418658"/>
+            <wp:effectExtent l="19050" t="0" r="2540" b="0"/>
+            <wp:docPr id="13" name="Picture 13"/>
+            <wp:cNvGraphicFramePr>
+              <a:graphicFrameLocks xmlns:a="http://schemas.openxmlformats.org/drawingml/2006/main" noChangeAspect="1"/>
+            </wp:cNvGraphicFramePr>
+            <a:graphic xmlns:a="http://schemas.openxmlformats.org/drawingml/2006/main">
+              <a:graphicData uri="http://schemas.openxmlformats.org/drawingml/2006/picture">
+                <pic:pic xmlns:pic="http://schemas.openxmlformats.org/drawingml/2006/picture">
+                  <pic:nvPicPr>
+                    <pic:cNvPr id="0" name="Picture 13"/>
+                    <pic:cNvPicPr>
+                      <a:picLocks noChangeAspect="1" noChangeArrowheads="1"/>
+                    </pic:cNvPicPr>
+                  </pic:nvPicPr>
+                  <pic:blipFill>
+                    <a:blip r:embed="rId9" cstate="print"/>
+                    <a:srcRect/>
+                    <a:stretch>
+                      <a:fillRect/>
+                    </a:stretch>
+                  </pic:blipFill>
+                  <pic:spPr bwMode="auto">
+                    <a:xfrm>
+                      <a:off x="0" y="0"/>
+                      <a:ext cx="5731510" cy="418658"/>
+                    </a:xfrm>
+                    <a:prstGeom prst="rect">
+                      <a:avLst/>
+                    </a:prstGeom>
+                    <a:noFill/>
+                    <a:ln w="9525">
+                      <a:noFill/>
+                      <a:miter lim="800000"/>
+                      <a:headEnd/>
+                      <a:tailEnd/>
+                    </a:ln>
+                  </pic:spPr>
+                </pic:pic>
+              </a:graphicData>
+            </a:graphic>
+          </wp:inline>
+        </w:drawing>
+      </w:r>
+    </w:p>
+    <w:p>
+      <w:pPr>
+        <w:jc w:val="center"/>
+      </w:pPr>
+      <w:r>
+        <w:t>Figure 5 - Response for video with id 4</w:t>
       </w:r>
     </w:p>
     <w:p>
@@ -828,6 +971,654 @@
       </w:pPr>
       <w:r>
         <w:t xml:space="preserve">3.1. Navigating and views </w:t>
+      </w:r>
+    </w:p>
+    <w:p>
+      <w:pPr>
+        <w:pStyle w:val="Heading2"/>
+      </w:pPr>
+      <w:r>
+        <w:t>3.2. Starting application</w:t>
+      </w:r>
+    </w:p>
+    <w:p>
+      <w:pPr>
+        <w:jc w:val="both"/>
+      </w:pPr>
+      <w:r>
+        <w:t xml:space="preserve">Application runs on two ports (8081 backend and 3000 frontend). To get </w:t>
+      </w:r>
+      <w:r>
+        <w:t>application running clone/copy git repo</w:t>
+      </w:r>
+      <w:r>
+        <w:t xml:space="preserve"> </w:t>
+      </w:r>
+      <w:r>
+        <w:t>"</w:t>
+      </w:r>
+      <w:r>
+        <w:rPr>
+          <w:i/>
+        </w:rPr>
+        <w:t>https://github.com/joekenj/VideoStreamApp</w:t>
+      </w:r>
+      <w:r>
+        <w:t xml:space="preserve">" to your local machine. It is important that you have node.js installed! </w:t>
+      </w:r>
+    </w:p>
+    <w:p>
+      <w:pPr>
+        <w:jc w:val="both"/>
+      </w:pPr>
+      <w:r>
+        <w:t xml:space="preserve">First we start backend: </w:t>
+      </w:r>
+    </w:p>
+    <w:p>
+      <w:pPr>
+        <w:jc w:val="both"/>
+      </w:pPr>
+      <w:proofErr w:type="spellStart"/>
+      <w:r>
+        <w:t>cd</w:t>
+      </w:r>
+      <w:proofErr w:type="spellEnd"/>
+      <w:r>
+        <w:t xml:space="preserve"> ../backend </w:t>
+      </w:r>
+      <w:r>
+        <w:tab/>
+      </w:r>
+      <w:r>
+        <w:tab/>
+      </w:r>
+      <w:r>
+        <w:tab/>
+        <w:t xml:space="preserve">//navigate to backend folder </w:t>
+      </w:r>
+    </w:p>
+    <w:p>
+      <w:pPr>
+        <w:jc w:val="both"/>
+      </w:pPr>
+      <w:proofErr w:type="spellStart"/>
+      <w:r>
+        <w:t>npm</w:t>
+      </w:r>
+      <w:proofErr w:type="spellEnd"/>
+      <w:r>
+        <w:t xml:space="preserve"> install express --save</w:t>
+      </w:r>
+      <w:r>
+        <w:tab/>
+        <w:t xml:space="preserve"> //install express framework</w:t>
+      </w:r>
+    </w:p>
+    <w:p>
+      <w:pPr>
+        <w:jc w:val="both"/>
+      </w:pPr>
+      <w:r>
+        <w:lastRenderedPageBreak/>
+        <w:t>node server.js</w:t>
+      </w:r>
+      <w:r>
+        <w:tab/>
+      </w:r>
+      <w:r>
+        <w:tab/>
+      </w:r>
+      <w:r>
+        <w:tab/>
+        <w:t xml:space="preserve">//start server on </w:t>
+      </w:r>
+      <w:proofErr w:type="spellStart"/>
+      <w:r>
+        <w:t>localhost</w:t>
+      </w:r>
+      <w:proofErr w:type="spellEnd"/>
+      <w:r>
+        <w:t xml:space="preserve"> port 8081</w:t>
+      </w:r>
+    </w:p>
+    <w:p>
+      <w:pPr>
+        <w:jc w:val="both"/>
+      </w:pPr>
+      <w:r>
+        <w:t>Now we can try to send request to our server. We can try grab information about video with id 4, we do so with running "</w:t>
+      </w:r>
+      <w:r>
+        <w:rPr>
+          <w:i/>
+        </w:rPr>
+        <w:t>http://127.0.0.1:8081/video/4</w:t>
+      </w:r>
+      <w:r>
+        <w:t xml:space="preserve">" in web browser. If everything went smoothly we should see information about the video. </w:t>
+      </w:r>
+    </w:p>
+    <w:p>
+      <w:pPr>
+        <w:jc w:val="both"/>
+      </w:pPr>
+      <w:r>
+        <w:t xml:space="preserve">Now to start frontend: </w:t>
+      </w:r>
+    </w:p>
+    <w:p>
+      <w:pPr>
+        <w:jc w:val="both"/>
+      </w:pPr>
+      <w:proofErr w:type="spellStart"/>
+      <w:r>
+        <w:t>npm</w:t>
+      </w:r>
+      <w:proofErr w:type="spellEnd"/>
+      <w:r>
+        <w:t xml:space="preserve"> install</w:t>
+      </w:r>
+      <w:r>
+        <w:tab/>
+      </w:r>
+      <w:r>
+        <w:tab/>
+      </w:r>
+      <w:r>
+        <w:tab/>
+        <w:t>//to install dependencies in our project</w:t>
+      </w:r>
+    </w:p>
+    <w:p>
+      <w:pPr>
+        <w:jc w:val="both"/>
+      </w:pPr>
+      <w:proofErr w:type="spellStart"/>
+      <w:r>
+        <w:t>npm</w:t>
+      </w:r>
+      <w:proofErr w:type="spellEnd"/>
+      <w:r>
+        <w:t xml:space="preserve"> start</w:t>
+      </w:r>
+      <w:r>
+        <w:tab/>
+      </w:r>
+      <w:r>
+        <w:tab/>
+      </w:r>
+      <w:r>
+        <w:tab/>
+        <w:t xml:space="preserve">//start our project on </w:t>
+      </w:r>
+      <w:proofErr w:type="spellStart"/>
+      <w:r>
+        <w:t>localhost</w:t>
+      </w:r>
+      <w:proofErr w:type="spellEnd"/>
+      <w:r>
+        <w:t xml:space="preserve"> port 3000</w:t>
+      </w:r>
+    </w:p>
+    <w:p>
+      <w:pPr>
+        <w:jc w:val="both"/>
+      </w:pPr>
+      <w:r>
+        <w:t xml:space="preserve">Application should open </w:t>
+      </w:r>
+      <w:proofErr w:type="spellStart"/>
+      <w:r>
+        <w:t>url</w:t>
+      </w:r>
+      <w:proofErr w:type="spellEnd"/>
+      <w:r>
+        <w:t xml:space="preserve"> "</w:t>
+      </w:r>
+      <w:r>
+        <w:rPr>
+          <w:i/>
+        </w:rPr>
+        <w:t>http://localhost:3000/videos</w:t>
+      </w:r>
+      <w:r>
+        <w:t xml:space="preserve">" with loaded list of videos. Now it is possible to work with application. </w:t>
+      </w:r>
+    </w:p>
+    <w:p>
+      <w:pPr>
+        <w:pStyle w:val="Heading2"/>
+      </w:pPr>
+      <w:r>
+        <w:t xml:space="preserve">3.3. </w:t>
+      </w:r>
+      <w:r>
+        <w:t>Tutorial for application</w:t>
+      </w:r>
+    </w:p>
+    <w:p>
+      <w:pPr>
+        <w:jc w:val="both"/>
+      </w:pPr>
+      <w:r>
+        <w:t>Application homepage is "</w:t>
+      </w:r>
+      <w:r>
+        <w:rPr>
+          <w:i/>
+        </w:rPr>
+        <w:t>/videos</w:t>
+      </w:r>
+      <w:r>
+        <w:t xml:space="preserve">" from there user is able to navigate to video </w:t>
+      </w:r>
+      <w:r>
+        <w:t>user</w:t>
+      </w:r>
+      <w:r>
+        <w:t xml:space="preserve"> wants. </w:t>
+      </w:r>
+      <w:r>
+        <w:t>Each video in the list has 4 main points</w:t>
+      </w:r>
+      <w:r>
+        <w:t xml:space="preserve"> </w:t>
+      </w:r>
+      <w:r>
+        <w:t xml:space="preserve">(Figure 7): </w:t>
+      </w:r>
+    </w:p>
+    <w:p>
+      <w:pPr>
+        <w:jc w:val="both"/>
+      </w:pPr>
+      <w:r>
+        <w:t>- T</w:t>
+      </w:r>
+      <w:r>
+        <w:t>humbnail or image (</w:t>
+      </w:r>
+      <w:proofErr w:type="spellStart"/>
+      <w:r>
+        <w:t>imageUrl</w:t>
+      </w:r>
+      <w:proofErr w:type="spellEnd"/>
+      <w:r>
+        <w:t xml:space="preserve"> property of video class) that is as well link to clicked video</w:t>
+      </w:r>
+      <w:r>
+        <w:t>.</w:t>
+      </w:r>
+    </w:p>
+    <w:p>
+      <w:pPr>
+        <w:jc w:val="both"/>
+      </w:pPr>
+      <w:r>
+        <w:t>- N</w:t>
+      </w:r>
+      <w:r>
+        <w:t xml:space="preserve">ame of the video (name property of video class) </w:t>
+      </w:r>
+      <w:r>
+        <w:t>also link to clicked video.</w:t>
+      </w:r>
+    </w:p>
+    <w:p>
+      <w:pPr>
+        <w:jc w:val="both"/>
+      </w:pPr>
+      <w:r>
+        <w:t>- D</w:t>
+      </w:r>
+      <w:r>
+        <w:t>escription (description property of video class) that gives brief overview of the video</w:t>
+      </w:r>
+      <w:r>
+        <w:t>.</w:t>
+      </w:r>
+      <w:r>
+        <w:t xml:space="preserve"> </w:t>
+      </w:r>
+    </w:p>
+    <w:p>
+      <w:pPr>
+        <w:jc w:val="both"/>
+      </w:pPr>
+      <w:r>
+        <w:t>- A</w:t>
+      </w:r>
+      <w:r>
+        <w:t>dditional information label that when clicked will call</w:t>
+      </w:r>
+      <w:r>
+        <w:t xml:space="preserve"> pop up with additional information (Figure 8). </w:t>
+      </w:r>
+    </w:p>
+    <w:p>
+      <w:pPr>
+        <w:jc w:val="center"/>
+      </w:pPr>
+      <w:r>
+        <w:rPr>
+          <w:noProof/>
+          <w:lang w:eastAsia="en-GB"/>
+        </w:rPr>
+        <w:drawing>
+          <wp:inline distT="0" distB="0" distL="0" distR="0">
+            <wp:extent cx="3730932" cy="1008185"/>
+            <wp:effectExtent l="19050" t="0" r="2868" b="0"/>
+            <wp:docPr id="19" name="Picture 19"/>
+            <wp:cNvGraphicFramePr>
+              <a:graphicFrameLocks xmlns:a="http://schemas.openxmlformats.org/drawingml/2006/main" noChangeAspect="1"/>
+            </wp:cNvGraphicFramePr>
+            <a:graphic xmlns:a="http://schemas.openxmlformats.org/drawingml/2006/main">
+              <a:graphicData uri="http://schemas.openxmlformats.org/drawingml/2006/picture">
+                <pic:pic xmlns:pic="http://schemas.openxmlformats.org/drawingml/2006/picture">
+                  <pic:nvPicPr>
+                    <pic:cNvPr id="0" name="Picture 19"/>
+                    <pic:cNvPicPr>
+                      <a:picLocks noChangeAspect="1" noChangeArrowheads="1"/>
+                    </pic:cNvPicPr>
+                  </pic:nvPicPr>
+                  <pic:blipFill>
+                    <a:blip r:embed="rId10" cstate="print"/>
+                    <a:srcRect/>
+                    <a:stretch>
+                      <a:fillRect/>
+                    </a:stretch>
+                  </pic:blipFill>
+                  <pic:spPr bwMode="auto">
+                    <a:xfrm>
+                      <a:off x="0" y="0"/>
+                      <a:ext cx="3734168" cy="1009059"/>
+                    </a:xfrm>
+                    <a:prstGeom prst="rect">
+                      <a:avLst/>
+                    </a:prstGeom>
+                    <a:noFill/>
+                    <a:ln w="9525">
+                      <a:noFill/>
+                      <a:miter lim="800000"/>
+                      <a:headEnd/>
+                      <a:tailEnd/>
+                    </a:ln>
+                  </pic:spPr>
+                </pic:pic>
+              </a:graphicData>
+            </a:graphic>
+          </wp:inline>
+        </w:drawing>
+      </w:r>
+    </w:p>
+    <w:p>
+      <w:pPr>
+        <w:jc w:val="center"/>
+      </w:pPr>
+      <w:r>
+        <w:t>Figure 7 - Video entry</w:t>
+      </w:r>
+    </w:p>
+    <w:p>
+      <w:pPr>
+        <w:jc w:val="center"/>
+      </w:pPr>
+      <w:r>
+        <w:rPr>
+          <w:noProof/>
+          <w:lang w:eastAsia="en-GB"/>
+        </w:rPr>
+        <w:drawing>
+          <wp:inline distT="0" distB="0" distL="0" distR="0">
+            <wp:extent cx="1710104" cy="738274"/>
+            <wp:effectExtent l="19050" t="0" r="4396" b="0"/>
+            <wp:docPr id="22" name="Picture 22"/>
+            <wp:cNvGraphicFramePr>
+              <a:graphicFrameLocks xmlns:a="http://schemas.openxmlformats.org/drawingml/2006/main" noChangeAspect="1"/>
+            </wp:cNvGraphicFramePr>
+            <a:graphic xmlns:a="http://schemas.openxmlformats.org/drawingml/2006/main">
+              <a:graphicData uri="http://schemas.openxmlformats.org/drawingml/2006/picture">
+                <pic:pic xmlns:pic="http://schemas.openxmlformats.org/drawingml/2006/picture">
+                  <pic:nvPicPr>
+                    <pic:cNvPr id="0" name="Picture 22"/>
+                    <pic:cNvPicPr>
+                      <a:picLocks noChangeAspect="1" noChangeArrowheads="1"/>
+                    </pic:cNvPicPr>
+                  </pic:nvPicPr>
+                  <pic:blipFill>
+                    <a:blip r:embed="rId11" cstate="print"/>
+                    <a:srcRect/>
+                    <a:stretch>
+                      <a:fillRect/>
+                    </a:stretch>
+                  </pic:blipFill>
+                  <pic:spPr bwMode="auto">
+                    <a:xfrm>
+                      <a:off x="0" y="0"/>
+                      <a:ext cx="1711018" cy="738669"/>
+                    </a:xfrm>
+                    <a:prstGeom prst="rect">
+                      <a:avLst/>
+                    </a:prstGeom>
+                    <a:noFill/>
+                    <a:ln w="9525">
+                      <a:noFill/>
+                      <a:miter lim="800000"/>
+                      <a:headEnd/>
+                      <a:tailEnd/>
+                    </a:ln>
+                  </pic:spPr>
+                </pic:pic>
+              </a:graphicData>
+            </a:graphic>
+          </wp:inline>
+        </w:drawing>
+      </w:r>
+    </w:p>
+    <w:p>
+      <w:pPr>
+        <w:jc w:val="center"/>
+      </w:pPr>
+      <w:r>
+        <w:t>Figure 8 - Additional information for video entry</w:t>
+      </w:r>
+    </w:p>
+    <w:p>
+      <w:pPr>
+        <w:jc w:val="both"/>
+      </w:pPr>
+      <w:r>
+        <w:t>When user navigates to desired</w:t>
+      </w:r>
+      <w:r>
+        <w:t xml:space="preserve"> video it will redirect to "</w:t>
+      </w:r>
+      <w:r>
+        <w:rPr>
+          <w:i/>
+        </w:rPr>
+        <w:t>video/:</w:t>
+      </w:r>
+      <w:proofErr w:type="spellStart"/>
+      <w:r>
+        <w:rPr>
+          <w:i/>
+        </w:rPr>
+        <w:t>uid</w:t>
+      </w:r>
+      <w:proofErr w:type="spellEnd"/>
+      <w:r>
+        <w:t xml:space="preserve">". There user is able to play video with video player and navigate to other videos (Figure 9). </w:t>
+      </w:r>
+      <w:r>
+        <w:t>When clicking on "</w:t>
+      </w:r>
+      <w:r>
+        <w:rPr>
+          <w:i/>
+        </w:rPr>
+        <w:t>All videos</w:t>
+      </w:r>
+      <w:r>
+        <w:t>" user will be redirected to homepage ("</w:t>
+      </w:r>
+      <w:r>
+        <w:rPr>
+          <w:i/>
+        </w:rPr>
+        <w:t>/videos</w:t>
+      </w:r>
+      <w:r>
+        <w:t xml:space="preserve">") and previous and next video will navigate us trough videos. </w:t>
+      </w:r>
+      <w:r>
+        <w:t xml:space="preserve">User is provided with data from </w:t>
+      </w:r>
+      <w:proofErr w:type="spellStart"/>
+      <w:r>
+        <w:t>VideoDetailed</w:t>
+      </w:r>
+      <w:proofErr w:type="spellEnd"/>
+      <w:r>
+        <w:t xml:space="preserve"> object (size, author and date), </w:t>
+      </w:r>
+      <w:proofErr w:type="spellStart"/>
+      <w:r>
+        <w:t>videoUrl</w:t>
+      </w:r>
+      <w:proofErr w:type="spellEnd"/>
+      <w:r>
+        <w:t xml:space="preserve"> property is within video tag. </w:t>
+      </w:r>
+      <w:r>
+        <w:t xml:space="preserve">On this page user can see name, description and thumbnail as well. </w:t>
+      </w:r>
+    </w:p>
+    <w:p>
+      <w:pPr>
+        <w:jc w:val="both"/>
+      </w:pPr>
+    </w:p>
+    <w:p>
+      <w:pPr>
+        <w:jc w:val="center"/>
+      </w:pPr>
+      <w:r>
+        <w:rPr>
+          <w:noProof/>
+          <w:lang w:eastAsia="en-GB"/>
+        </w:rPr>
+        <w:lastRenderedPageBreak/>
+        <w:drawing>
+          <wp:inline distT="0" distB="0" distL="0" distR="0">
+            <wp:extent cx="1807995" cy="896815"/>
+            <wp:effectExtent l="19050" t="0" r="1755" b="0"/>
+            <wp:docPr id="25" name="Picture 25"/>
+            <wp:cNvGraphicFramePr>
+              <a:graphicFrameLocks xmlns:a="http://schemas.openxmlformats.org/drawingml/2006/main" noChangeAspect="1"/>
+            </wp:cNvGraphicFramePr>
+            <a:graphic xmlns:a="http://schemas.openxmlformats.org/drawingml/2006/main">
+              <a:graphicData uri="http://schemas.openxmlformats.org/drawingml/2006/picture">
+                <pic:pic xmlns:pic="http://schemas.openxmlformats.org/drawingml/2006/picture">
+                  <pic:nvPicPr>
+                    <pic:cNvPr id="0" name="Picture 25"/>
+                    <pic:cNvPicPr>
+                      <a:picLocks noChangeAspect="1" noChangeArrowheads="1"/>
+                    </pic:cNvPicPr>
+                  </pic:nvPicPr>
+                  <pic:blipFill>
+                    <a:blip r:embed="rId12" cstate="print"/>
+                    <a:srcRect/>
+                    <a:stretch>
+                      <a:fillRect/>
+                    </a:stretch>
+                  </pic:blipFill>
+                  <pic:spPr bwMode="auto">
+                    <a:xfrm>
+                      <a:off x="0" y="0"/>
+                      <a:ext cx="1805022" cy="895340"/>
+                    </a:xfrm>
+                    <a:prstGeom prst="rect">
+                      <a:avLst/>
+                    </a:prstGeom>
+                    <a:noFill/>
+                    <a:ln w="9525">
+                      <a:noFill/>
+                      <a:miter lim="800000"/>
+                      <a:headEnd/>
+                      <a:tailEnd/>
+                    </a:ln>
+                  </pic:spPr>
+                </pic:pic>
+              </a:graphicData>
+            </a:graphic>
+          </wp:inline>
+        </w:drawing>
+      </w:r>
+    </w:p>
+    <w:p>
+      <w:pPr>
+        <w:jc w:val="center"/>
+      </w:pPr>
+      <w:r>
+        <w:t>Figure 8 - Additional information and navigation</w:t>
+      </w:r>
+    </w:p>
+    <w:p>
+      <w:pPr>
+        <w:pStyle w:val="Heading2"/>
+      </w:pPr>
+      <w:r>
+        <w:t xml:space="preserve">4. Literature </w:t>
+      </w:r>
+    </w:p>
+    <w:p>
+      <w:r>
+        <w:t>This application was developed trough reading several Angular 2 tutorials, those tutorials can be found on following links:</w:t>
+      </w:r>
+    </w:p>
+    <w:p>
+      <w:r>
+        <w:t>https://angular.io/docs/ts/latest/tutorial/</w:t>
+      </w:r>
+    </w:p>
+    <w:p>
+      <w:r>
+        <w:t>https://scotch.io/tutorials/routing-angular-2-single-page-apps-with-the-component-router</w:t>
+      </w:r>
+    </w:p>
+    <w:p>
+      <w:r>
+        <w:t>https://scotch.io/tutorials/angular-2-http-requests-with-observables</w:t>
+      </w:r>
+    </w:p>
+    <w:p>
+      <w:r>
+        <w:t>https://thinkster.io/tutorials/angular-2-http</w:t>
+      </w:r>
+    </w:p>
+    <w:p>
+      <w:r>
+        <w:t xml:space="preserve">For Node.js and Express all information was found on following link: </w:t>
+      </w:r>
+    </w:p>
+    <w:p>
+      <w:r>
+        <w:t>https://www.tutorialspoint.com/nodejs/nodejs_express_framework.htm</w:t>
+      </w:r>
+    </w:p>
+    <w:p>
+      <w:r>
+        <w:t xml:space="preserve">And of course heaps of </w:t>
+      </w:r>
+      <w:proofErr w:type="spellStart"/>
+      <w:r>
+        <w:t>StackOverflow</w:t>
+      </w:r>
+      <w:proofErr w:type="spellEnd"/>
+      <w:r>
+        <w:t xml:space="preserve"> :) . </w:t>
       </w:r>
     </w:p>
     <w:p/>

</xml_diff>

<commit_message>
Comments added and removed obsolete imports
</commit_message>
<xml_diff>
--- a/Documentation.docx
+++ b/Documentation.docx
@@ -962,15 +962,68 @@
         <w:pStyle w:val="Heading1"/>
       </w:pPr>
       <w:r>
+        <w:lastRenderedPageBreak/>
         <w:t xml:space="preserve">3. Application </w:t>
       </w:r>
     </w:p>
     <w:p>
       <w:pPr>
         <w:pStyle w:val="Heading2"/>
+        <w:jc w:val="both"/>
       </w:pPr>
       <w:r>
         <w:t xml:space="preserve">3.1. Navigating and views </w:t>
+      </w:r>
+    </w:p>
+    <w:p>
+      <w:r>
+        <w:rPr>
+          <w:noProof/>
+          <w:lang w:eastAsia="en-GB"/>
+        </w:rPr>
+        <w:drawing>
+          <wp:inline distT="0" distB="0" distL="0" distR="0">
+            <wp:extent cx="5728142" cy="3991708"/>
+            <wp:effectExtent l="19050" t="0" r="5908" b="0"/>
+            <wp:docPr id="2" name="Picture 1" descr="unnamed.png"/>
+            <wp:cNvGraphicFramePr>
+              <a:graphicFrameLocks xmlns:a="http://schemas.openxmlformats.org/drawingml/2006/main" noChangeAspect="1"/>
+            </wp:cNvGraphicFramePr>
+            <a:graphic xmlns:a="http://schemas.openxmlformats.org/drawingml/2006/main">
+              <a:graphicData uri="http://schemas.openxmlformats.org/drawingml/2006/picture">
+                <pic:pic xmlns:pic="http://schemas.openxmlformats.org/drawingml/2006/picture">
+                  <pic:nvPicPr>
+                    <pic:cNvPr id="0" name="unnamed.png"/>
+                    <pic:cNvPicPr/>
+                  </pic:nvPicPr>
+                  <pic:blipFill>
+                    <a:blip r:embed="rId10" cstate="print"/>
+                    <a:stretch>
+                      <a:fillRect/>
+                    </a:stretch>
+                  </pic:blipFill>
+                  <pic:spPr>
+                    <a:xfrm>
+                      <a:off x="0" y="0"/>
+                      <a:ext cx="5731510" cy="3994055"/>
+                    </a:xfrm>
+                    <a:prstGeom prst="rect">
+                      <a:avLst/>
+                    </a:prstGeom>
+                  </pic:spPr>
+                </pic:pic>
+              </a:graphicData>
+            </a:graphic>
+          </wp:inline>
+        </w:drawing>
+      </w:r>
+    </w:p>
+    <w:p>
+      <w:pPr>
+        <w:jc w:val="center"/>
+      </w:pPr>
+      <w:r>
+        <w:t>Figure 6 - Views in application and their relations</w:t>
       </w:r>
     </w:p>
     <w:p>
@@ -1060,7 +1113,6 @@
         <w:jc w:val="both"/>
       </w:pPr>
       <w:r>
-        <w:lastRenderedPageBreak/>
         <w:t>node server.js</w:t>
       </w:r>
       <w:r>
@@ -1166,6 +1218,7 @@
         <w:jc w:val="both"/>
       </w:pPr>
       <w:r>
+        <w:lastRenderedPageBreak/>
         <w:t xml:space="preserve">Application should open </w:t>
       </w:r>
       <w:proofErr w:type="spellStart"/>
@@ -1323,7 +1376,7 @@
                     </pic:cNvPicPr>
                   </pic:nvPicPr>
                   <pic:blipFill>
-                    <a:blip r:embed="rId10" cstate="print"/>
+                    <a:blip r:embed="rId11" cstate="print"/>
                     <a:srcRect/>
                     <a:stretch>
                       <a:fillRect/>
@@ -1387,7 +1440,7 @@
                     </pic:cNvPicPr>
                   </pic:nvPicPr>
                   <pic:blipFill>
-                    <a:blip r:embed="rId11" cstate="print"/>
+                    <a:blip r:embed="rId12" cstate="print"/>
                     <a:srcRect/>
                     <a:stretch>
                       <a:fillRect/>
@@ -1509,7 +1562,6 @@
           <w:noProof/>
           <w:lang w:eastAsia="en-GB"/>
         </w:rPr>
-        <w:lastRenderedPageBreak/>
         <w:drawing>
           <wp:inline distT="0" distB="0" distL="0" distR="0">
             <wp:extent cx="1807995" cy="896815"/>
@@ -1528,7 +1580,7 @@
                     </pic:cNvPicPr>
                   </pic:nvPicPr>
                   <pic:blipFill>
-                    <a:blip r:embed="rId12" cstate="print"/>
+                    <a:blip r:embed="rId13" cstate="print"/>
                     <a:srcRect/>
                     <a:stretch>
                       <a:fillRect/>
@@ -1567,9 +1619,25 @@
     </w:p>
     <w:p>
       <w:pPr>
+        <w:rPr>
+          <w:rFonts w:asciiTheme="majorHAnsi" w:eastAsiaTheme="majorEastAsia" w:hAnsiTheme="majorHAnsi" w:cstheme="majorBidi"/>
+          <w:b/>
+          <w:bCs/>
+          <w:color w:val="4F81BD" w:themeColor="accent1"/>
+          <w:sz w:val="26"/>
+          <w:szCs w:val="26"/>
+        </w:rPr>
+      </w:pPr>
+      <w:r>
+        <w:br w:type="page"/>
+      </w:r>
+    </w:p>
+    <w:p>
+      <w:pPr>
         <w:pStyle w:val="Heading2"/>
       </w:pPr>
       <w:r>
+        <w:lastRenderedPageBreak/>
         <w:t xml:space="preserve">4. Literature </w:t>
       </w:r>
     </w:p>

</xml_diff>